<commit_message>
N-gram results - model 1
</commit_message>
<xml_diff>
--- a/FinalProj.docx
+++ b/FinalProj.docx
@@ -5153,7 +5153,7 @@
           <w:rFonts w:ascii="Times New Roman" w:hAnsi="Times New Roman"/>
           <w:b/>
         </w:rPr>
-        <w:t>2</w:t>
+        <w:t>4</w:t>
       </w:r>
       <w:r>
         <w:rPr>
@@ -6245,8 +6245,6 @@
         </w:rPr>
         <w:t>ly SMOTE has improved the scores of all the models, and hence it seems to have fixed the issues faced in the first experiment.</w:t>
       </w:r>
-      <w:bookmarkStart w:id="0" w:name="_GoBack"/>
-      <w:bookmarkEnd w:id="0"/>
     </w:p>
     <w:p>
       <w:pPr>
@@ -6850,45 +6848,24 @@
     <w:p>
       <w:pPr>
         <w:pStyle w:val="MDPI41tablecaption"/>
-        <w:jc w:val="left"/>
+        <w:jc w:val="center"/>
+        <w:rPr>
+          <w:rFonts w:ascii="Times New Roman" w:hAnsi="Times New Roman"/>
+        </w:rPr>
+      </w:pPr>
+      <w:r>
         <w:rPr>
           <w:rFonts w:ascii="Times New Roman" w:hAnsi="Times New Roman"/>
           <w:b/>
-          <w:lang w:val="en-IN"/>
-        </w:rPr>
-      </w:pPr>
-    </w:p>
-    <w:p>
-      <w:pPr>
-        <w:pStyle w:val="MDPI41tablecaption"/>
-        <w:jc w:val="center"/>
+        </w:rPr>
+        <w:t xml:space="preserve">Table </w:t>
+      </w:r>
+      <w:r>
         <w:rPr>
           <w:rFonts w:ascii="Times New Roman" w:hAnsi="Times New Roman"/>
           <w:b/>
         </w:rPr>
-      </w:pPr>
-    </w:p>
-    <w:p>
-      <w:pPr>
-        <w:pStyle w:val="MDPI41tablecaption"/>
-        <w:jc w:val="center"/>
-        <w:rPr>
-          <w:rFonts w:ascii="Times New Roman" w:hAnsi="Times New Roman"/>
-        </w:rPr>
-      </w:pPr>
-      <w:r>
-        <w:rPr>
-          <w:rFonts w:ascii="Times New Roman" w:hAnsi="Times New Roman"/>
-          <w:b/>
-        </w:rPr>
-        <w:t xml:space="preserve">Table </w:t>
-      </w:r>
-      <w:r>
-        <w:rPr>
-          <w:rFonts w:ascii="Times New Roman" w:hAnsi="Times New Roman"/>
-          <w:b/>
-        </w:rPr>
-        <w:t>4</w:t>
+        <w:t>5</w:t>
       </w:r>
       <w:r>
         <w:rPr>
@@ -8370,7 +8347,7 @@
           <w:rFonts w:ascii="Times New Roman" w:hAnsi="Times New Roman"/>
           <w:b/>
         </w:rPr>
-        <w:t>5</w:t>
+        <w:t>6</w:t>
       </w:r>
       <w:r>
         <w:rPr>
@@ -9298,46 +9275,10 @@
         <w:ind w:left="0"/>
         <w:rPr>
           <w:rFonts w:ascii="Times New Roman" w:hAnsi="Times New Roman"/>
-          <w:sz w:val="22"/>
-        </w:rPr>
-      </w:pPr>
-      <w:r>
-        <w:rPr>
-          <w:rFonts w:ascii="Times New Roman" w:hAnsi="Times New Roman"/>
           <w:b/>
           <w:sz w:val="22"/>
         </w:rPr>
-        <w:lastRenderedPageBreak/>
-        <w:t xml:space="preserve">    </w:t>
-      </w:r>
-      <w:r>
-        <w:rPr>
-          <w:rFonts w:ascii="Times New Roman" w:hAnsi="Times New Roman"/>
-          <w:sz w:val="22"/>
-        </w:rPr>
-        <w:t xml:space="preserve">Not oversampling clearly messes with the </w:t>
-      </w:r>
-      <w:r>
-        <w:rPr>
-          <w:rFonts w:ascii="Times New Roman" w:hAnsi="Times New Roman"/>
-          <w:sz w:val="22"/>
-        </w:rPr>
-        <w:t>precision, recall and F1-score</w:t>
-      </w:r>
-      <w:r>
-        <w:rPr>
-          <w:rFonts w:ascii="Times New Roman" w:hAnsi="Times New Roman"/>
-          <w:sz w:val="22"/>
-        </w:rPr>
-        <w:t>. The same problems as the first experiment still show up. Moreover, this problem is a multiclass classification problem. The ratio of sentences in the dataset (in the order neither : offensive language : hate-speech) is     13.4 : 2.9 : 1, and hence the problem</w:t>
-      </w:r>
-      <w:r>
-        <w:rPr>
-          <w:rFonts w:ascii="Times New Roman" w:hAnsi="Times New Roman"/>
-          <w:sz w:val="22"/>
-        </w:rPr>
-        <w:t xml:space="preserve"> persists for both the minority classes.</w:t>
-      </w:r>
+      </w:pPr>
     </w:p>
     <w:p>
       <w:pPr>
@@ -9351,26 +9292,56 @@
       <w:r>
         <w:rPr>
           <w:rFonts w:ascii="Times New Roman" w:hAnsi="Times New Roman"/>
+          <w:b/>
           <w:sz w:val="22"/>
         </w:rPr>
-        <w:t xml:space="preserve">    Hence we went on to use SMOTE to oversample this dataset as well. The results are as follows:</w:t>
+        <w:lastRenderedPageBreak/>
+        <w:t xml:space="preserve">    </w:t>
+      </w:r>
+      <w:r>
+        <w:rPr>
+          <w:rFonts w:ascii="Times New Roman" w:hAnsi="Times New Roman"/>
+          <w:sz w:val="22"/>
+        </w:rPr>
+        <w:t xml:space="preserve">Not oversampling clearly messes with the </w:t>
+      </w:r>
+      <w:r>
+        <w:rPr>
+          <w:rFonts w:ascii="Times New Roman" w:hAnsi="Times New Roman"/>
+          <w:sz w:val="22"/>
+        </w:rPr>
+        <w:t>precision, recall and F1-score</w:t>
+      </w:r>
+      <w:r>
+        <w:rPr>
+          <w:rFonts w:ascii="Times New Roman" w:hAnsi="Times New Roman"/>
+          <w:sz w:val="22"/>
+        </w:rPr>
+        <w:t>. The same problems as the first experiment still show up. Moreover, this problem is a multiclass classification problem. The ratio of sentences in the dataset (in the order neither : offensive language : hate-speech) is     13.4 : 2.9 : 1, and hence the problem</w:t>
+      </w:r>
+      <w:r>
+        <w:rPr>
+          <w:rFonts w:ascii="Times New Roman" w:hAnsi="Times New Roman"/>
+          <w:sz w:val="22"/>
+        </w:rPr>
+        <w:t xml:space="preserve"> persists for both the minority classes.</w:t>
       </w:r>
     </w:p>
     <w:p>
       <w:pPr>
-        <w:rPr>
-          <w:b/>
-          <w:color w:val="000000"/>
-          <w:sz w:val="18"/>
-          <w:szCs w:val="22"/>
-          <w:lang w:val="en-US" w:bidi="en-US"/>
+        <w:pStyle w:val="MDPI41tablecaption"/>
+        <w:ind w:left="0"/>
+        <w:rPr>
+          <w:rFonts w:ascii="Times New Roman" w:hAnsi="Times New Roman"/>
+          <w:sz w:val="22"/>
         </w:rPr>
       </w:pPr>
       <w:r>
         <w:rPr>
-          <w:b/>
-        </w:rPr>
-        <w:br w:type="page"/>
+          <w:rFonts w:ascii="Times New Roman" w:hAnsi="Times New Roman"/>
+          <w:sz w:val="22"/>
+        </w:rPr>
+        <w:t xml:space="preserve">    Hence we went on to use SMOTE to oversample this dataset as well. The results are as follows:</w:t>
       </w:r>
     </w:p>
     <w:p>
@@ -9378,7 +9349,7 @@
         <w:pStyle w:val="MDPI41tablecaption"/>
         <w:jc w:val="center"/>
         <w:rPr>
-          <w:rFonts w:ascii="Times New Roman" w:hAnsi="Times New Roman"/>
+          <w:sz w:val="22"/>
         </w:rPr>
       </w:pPr>
       <w:r>
@@ -9386,7 +9357,6 @@
           <w:rFonts w:ascii="Times New Roman" w:hAnsi="Times New Roman"/>
           <w:b/>
         </w:rPr>
-        <w:lastRenderedPageBreak/>
         <w:t xml:space="preserve">Table </w:t>
       </w:r>
       <w:r>
@@ -9394,7 +9364,7 @@
           <w:rFonts w:ascii="Times New Roman" w:hAnsi="Times New Roman"/>
           <w:b/>
         </w:rPr>
-        <w:t>6</w:t>
+        <w:t>7</w:t>
       </w:r>
       <w:r>
         <w:rPr>
@@ -9419,61 +9389,27 @@
         <w:rPr>
           <w:rFonts w:ascii="Times New Roman" w:hAnsi="Times New Roman"/>
         </w:rPr>
-        <w:t xml:space="preserve"> experiment results. (Wit</w:t>
-      </w:r>
+        <w:t xml:space="preserve"> round of experiments with N-Gram and LR (Using just </w:t>
+      </w:r>
+      <w:proofErr w:type="spellStart"/>
       <w:r>
         <w:rPr>
           <w:rFonts w:ascii="Times New Roman" w:hAnsi="Times New Roman"/>
         </w:rPr>
-        <w:t>h SMOTE</w:t>
-      </w:r>
+        <w:t>PoS</w:t>
+      </w:r>
+      <w:proofErr w:type="spellEnd"/>
       <w:r>
         <w:rPr>
           <w:rFonts w:ascii="Times New Roman" w:hAnsi="Times New Roman"/>
         </w:rPr>
-        <w:t xml:space="preserve">)  (N - normal (without </w:t>
-      </w:r>
-      <w:proofErr w:type="spellStart"/>
+        <w:t xml:space="preserve"> tags)</w:t>
+      </w:r>
       <w:r>
         <w:rPr>
           <w:rFonts w:ascii="Times New Roman" w:hAnsi="Times New Roman"/>
         </w:rPr>
-        <w:t>PoS</w:t>
-      </w:r>
-      <w:proofErr w:type="spellEnd"/>
-      <w:r>
-        <w:rPr>
-          <w:rFonts w:ascii="Times New Roman" w:hAnsi="Times New Roman"/>
-        </w:rPr>
-        <w:t xml:space="preserve"> tags, only stopwords removed), P – with </w:t>
-      </w:r>
-      <w:proofErr w:type="spellStart"/>
-      <w:r>
-        <w:rPr>
-          <w:rFonts w:ascii="Times New Roman" w:hAnsi="Times New Roman"/>
-        </w:rPr>
-        <w:t>PoS</w:t>
-      </w:r>
-      <w:proofErr w:type="spellEnd"/>
-      <w:r>
-        <w:rPr>
-          <w:rFonts w:ascii="Times New Roman" w:hAnsi="Times New Roman"/>
-        </w:rPr>
-        <w:t xml:space="preserve"> tags,  P+S – Stemming + </w:t>
-      </w:r>
-      <w:proofErr w:type="spellStart"/>
-      <w:r>
-        <w:rPr>
-          <w:rFonts w:ascii="Times New Roman" w:hAnsi="Times New Roman"/>
-        </w:rPr>
-        <w:t>PoS</w:t>
-      </w:r>
-      <w:proofErr w:type="spellEnd"/>
-      <w:r>
-        <w:rPr>
-          <w:rFonts w:ascii="Times New Roman" w:hAnsi="Times New Roman"/>
-        </w:rPr>
-        <w:t xml:space="preserve"> tagging)</w:t>
+        <w:t xml:space="preserve"> and SMOTE</w:t>
       </w:r>
     </w:p>
     <w:tbl>
@@ -9554,7 +9490,7 @@
                 <w:b/>
                 <w:snapToGrid/>
               </w:rPr>
-              <w:t>Accuracy</w:t>
+              <w:t>F1-Score</w:t>
             </w:r>
           </w:p>
         </w:tc>
@@ -9584,7 +9520,7 @@
                 <w:b/>
                 <w:snapToGrid/>
               </w:rPr>
-              <w:t>Precision</w:t>
+              <w:t>Recall</w:t>
             </w:r>
           </w:p>
         </w:tc>
@@ -9612,7 +9548,7 @@
                 <w:b/>
                 <w:snapToGrid/>
               </w:rPr>
-              <w:t>Recall</w:t>
+              <w:t>Accuracy</w:t>
             </w:r>
           </w:p>
         </w:tc>
@@ -9640,7 +9576,7 @@
                 <w:b/>
                 <w:snapToGrid/>
               </w:rPr>
-              <w:t>F1-score</w:t>
+              <w:t>Precision</w:t>
             </w:r>
           </w:p>
         </w:tc>
@@ -9664,11 +9600,20 @@
                 <w:rFonts w:ascii="Times New Roman" w:hAnsi="Times New Roman"/>
               </w:rPr>
             </w:pPr>
-            <w:r>
-              <w:rPr>
-                <w:rFonts w:ascii="Times New Roman" w:hAnsi="Times New Roman"/>
-              </w:rPr>
-              <w:t>SVM (P)</w:t>
+          </w:p>
+          <w:p>
+            <w:pPr>
+              <w:pStyle w:val="MDPI42tablebody"/>
+              <w:spacing w:line="240" w:lineRule="auto"/>
+              <w:rPr>
+                <w:rFonts w:ascii="Times New Roman" w:hAnsi="Times New Roman"/>
+              </w:rPr>
+            </w:pPr>
+            <w:r>
+              <w:rPr>
+                <w:rFonts w:ascii="Times New Roman" w:hAnsi="Times New Roman"/>
+              </w:rPr>
+              <w:t>Unigram/LR</w:t>
             </w:r>
           </w:p>
         </w:tc>
@@ -9687,17 +9632,26 @@
                 <w:rFonts w:ascii="Times New Roman" w:hAnsi="Times New Roman"/>
               </w:rPr>
             </w:pPr>
-            <w:r>
-              <w:rPr>
-                <w:rFonts w:ascii="Times New Roman" w:hAnsi="Times New Roman"/>
-              </w:rPr>
-              <w:t>0.</w:t>
-            </w:r>
-            <w:r>
-              <w:rPr>
-                <w:rFonts w:ascii="Times New Roman" w:hAnsi="Times New Roman"/>
-              </w:rPr>
-              <w:t>765</w:t>
+          </w:p>
+          <w:p>
+            <w:pPr>
+              <w:pStyle w:val="MDPI42tablebody"/>
+              <w:spacing w:line="240" w:lineRule="auto"/>
+              <w:rPr>
+                <w:rFonts w:ascii="Times New Roman" w:hAnsi="Times New Roman"/>
+              </w:rPr>
+            </w:pPr>
+            <w:r>
+              <w:rPr>
+                <w:rFonts w:ascii="Times New Roman" w:hAnsi="Times New Roman"/>
+              </w:rPr>
+              <w:t>0.8</w:t>
+            </w:r>
+            <w:r>
+              <w:rPr>
+                <w:rFonts w:ascii="Times New Roman" w:hAnsi="Times New Roman"/>
+              </w:rPr>
+              <w:t>35</w:t>
             </w:r>
           </w:p>
         </w:tc>
@@ -9716,71 +9670,98 @@
                 <w:rFonts w:ascii="Times New Roman" w:hAnsi="Times New Roman"/>
               </w:rPr>
             </w:pPr>
-            <w:r>
-              <w:rPr>
-                <w:rFonts w:ascii="Times New Roman" w:hAnsi="Times New Roman"/>
-              </w:rPr>
-              <w:t>0.7</w:t>
-            </w:r>
-            <w:r>
-              <w:rPr>
-                <w:rFonts w:ascii="Times New Roman" w:hAnsi="Times New Roman"/>
-              </w:rPr>
-              <w:t>91</w:t>
-            </w:r>
-          </w:p>
-        </w:tc>
-        <w:tc>
-          <w:tcPr>
-            <w:tcW w:w="1599" w:type="dxa"/>
-            <w:vAlign w:val="center"/>
-          </w:tcPr>
-          <w:p>
-            <w:pPr>
-              <w:pStyle w:val="MDPI42tablebody"/>
-              <w:spacing w:line="240" w:lineRule="auto"/>
-              <w:rPr>
-                <w:rFonts w:ascii="Times New Roman" w:hAnsi="Times New Roman"/>
-              </w:rPr>
-            </w:pPr>
-            <w:r>
-              <w:rPr>
-                <w:rFonts w:ascii="Times New Roman" w:hAnsi="Times New Roman"/>
-              </w:rPr>
-              <w:t>0.</w:t>
-            </w:r>
-            <w:r>
-              <w:rPr>
-                <w:rFonts w:ascii="Times New Roman" w:hAnsi="Times New Roman"/>
-              </w:rPr>
-              <w:t>765</w:t>
-            </w:r>
-          </w:p>
-        </w:tc>
-        <w:tc>
-          <w:tcPr>
-            <w:tcW w:w="1599" w:type="dxa"/>
-            <w:vAlign w:val="center"/>
-          </w:tcPr>
-          <w:p>
-            <w:pPr>
-              <w:pStyle w:val="MDPI42tablebody"/>
-              <w:spacing w:line="240" w:lineRule="auto"/>
-              <w:rPr>
-                <w:rFonts w:ascii="Times New Roman" w:hAnsi="Times New Roman"/>
-              </w:rPr>
-            </w:pPr>
-            <w:r>
-              <w:rPr>
-                <w:rFonts w:ascii="Times New Roman" w:hAnsi="Times New Roman"/>
-              </w:rPr>
-              <w:t>0.</w:t>
-            </w:r>
-            <w:r>
-              <w:rPr>
-                <w:rFonts w:ascii="Times New Roman" w:hAnsi="Times New Roman"/>
-              </w:rPr>
-              <w:t>760</w:t>
+          </w:p>
+          <w:p>
+            <w:pPr>
+              <w:pStyle w:val="MDPI42tablebody"/>
+              <w:spacing w:line="240" w:lineRule="auto"/>
+              <w:rPr>
+                <w:rFonts w:ascii="Times New Roman" w:hAnsi="Times New Roman"/>
+              </w:rPr>
+            </w:pPr>
+            <w:r>
+              <w:rPr>
+                <w:rFonts w:ascii="Times New Roman" w:hAnsi="Times New Roman"/>
+              </w:rPr>
+              <w:t>0.8</w:t>
+            </w:r>
+            <w:r>
+              <w:rPr>
+                <w:rFonts w:ascii="Times New Roman" w:hAnsi="Times New Roman"/>
+              </w:rPr>
+              <w:t>34</w:t>
+            </w:r>
+          </w:p>
+        </w:tc>
+        <w:tc>
+          <w:tcPr>
+            <w:tcW w:w="1599" w:type="dxa"/>
+            <w:vAlign w:val="center"/>
+          </w:tcPr>
+          <w:p>
+            <w:pPr>
+              <w:pStyle w:val="MDPI42tablebody"/>
+              <w:spacing w:line="240" w:lineRule="auto"/>
+              <w:rPr>
+                <w:rFonts w:ascii="Times New Roman" w:hAnsi="Times New Roman"/>
+              </w:rPr>
+            </w:pPr>
+          </w:p>
+          <w:p>
+            <w:pPr>
+              <w:pStyle w:val="MDPI42tablebody"/>
+              <w:spacing w:line="240" w:lineRule="auto"/>
+              <w:rPr>
+                <w:rFonts w:ascii="Times New Roman" w:hAnsi="Times New Roman"/>
+              </w:rPr>
+            </w:pPr>
+            <w:r>
+              <w:rPr>
+                <w:rFonts w:ascii="Times New Roman" w:hAnsi="Times New Roman"/>
+              </w:rPr>
+              <w:t>0.8</w:t>
+            </w:r>
+            <w:r>
+              <w:rPr>
+                <w:rFonts w:ascii="Times New Roman" w:hAnsi="Times New Roman"/>
+              </w:rPr>
+              <w:t>34</w:t>
+            </w:r>
+          </w:p>
+        </w:tc>
+        <w:tc>
+          <w:tcPr>
+            <w:tcW w:w="1599" w:type="dxa"/>
+            <w:vAlign w:val="center"/>
+          </w:tcPr>
+          <w:p>
+            <w:pPr>
+              <w:pStyle w:val="MDPI42tablebody"/>
+              <w:spacing w:line="240" w:lineRule="auto"/>
+              <w:rPr>
+                <w:rFonts w:ascii="Times New Roman" w:hAnsi="Times New Roman"/>
+              </w:rPr>
+            </w:pPr>
+          </w:p>
+          <w:p>
+            <w:pPr>
+              <w:pStyle w:val="MDPI42tablebody"/>
+              <w:spacing w:line="240" w:lineRule="auto"/>
+              <w:rPr>
+                <w:rFonts w:ascii="Times New Roman" w:hAnsi="Times New Roman"/>
+              </w:rPr>
+            </w:pPr>
+            <w:r>
+              <w:rPr>
+                <w:rFonts w:ascii="Times New Roman" w:hAnsi="Times New Roman"/>
+              </w:rPr>
+              <w:t>0.8</w:t>
+            </w:r>
+            <w:r>
+              <w:rPr>
+                <w:rFonts w:ascii="Times New Roman" w:hAnsi="Times New Roman"/>
+              </w:rPr>
+              <w:t>54</w:t>
             </w:r>
           </w:p>
         </w:tc>
@@ -9794,41 +9775,49 @@
             <w:tcW w:w="1599" w:type="dxa"/>
             <w:shd w:val="clear" w:color="auto" w:fill="auto"/>
             <w:vAlign w:val="center"/>
-          </w:tcPr>
-          <w:p>
-            <w:pPr>
-              <w:pStyle w:val="MDPI42tablebody"/>
-              <w:spacing w:line="240" w:lineRule="auto"/>
-              <w:rPr>
-                <w:rFonts w:ascii="Times New Roman" w:hAnsi="Times New Roman"/>
-              </w:rPr>
-            </w:pPr>
-            <w:r>
-              <w:rPr>
-                <w:rFonts w:ascii="Times New Roman" w:hAnsi="Times New Roman"/>
-              </w:rPr>
-              <w:t>Logistic Regression (</w:t>
-            </w:r>
-            <w:r>
-              <w:rPr>
-                <w:rFonts w:ascii="Times New Roman" w:hAnsi="Times New Roman"/>
-              </w:rPr>
-              <w:t>P</w:t>
-            </w:r>
-            <w:r>
-              <w:rPr>
-                <w:rFonts w:ascii="Times New Roman" w:hAnsi="Times New Roman"/>
-              </w:rPr>
-              <w:t>)</w:t>
-            </w:r>
-          </w:p>
-        </w:tc>
-        <w:tc>
-          <w:tcPr>
-            <w:tcW w:w="1599" w:type="dxa"/>
-            <w:shd w:val="clear" w:color="auto" w:fill="auto"/>
-            <w:vAlign w:val="center"/>
-          </w:tcPr>
+            <w:hideMark/>
+          </w:tcPr>
+          <w:p>
+            <w:pPr>
+              <w:pStyle w:val="MDPI42tablebody"/>
+              <w:spacing w:line="240" w:lineRule="auto"/>
+              <w:rPr>
+                <w:rFonts w:ascii="Times New Roman" w:hAnsi="Times New Roman"/>
+              </w:rPr>
+            </w:pPr>
+          </w:p>
+          <w:p>
+            <w:pPr>
+              <w:pStyle w:val="MDPI42tablebody"/>
+              <w:spacing w:line="240" w:lineRule="auto"/>
+              <w:rPr>
+                <w:rFonts w:ascii="Times New Roman" w:hAnsi="Times New Roman"/>
+              </w:rPr>
+            </w:pPr>
+            <w:r>
+              <w:rPr>
+                <w:rFonts w:ascii="Times New Roman" w:hAnsi="Times New Roman"/>
+              </w:rPr>
+              <w:t>Bigram/LR</w:t>
+            </w:r>
+          </w:p>
+        </w:tc>
+        <w:tc>
+          <w:tcPr>
+            <w:tcW w:w="1599" w:type="dxa"/>
+            <w:shd w:val="clear" w:color="auto" w:fill="auto"/>
+            <w:vAlign w:val="center"/>
+            <w:hideMark/>
+          </w:tcPr>
+          <w:p>
+            <w:pPr>
+              <w:pStyle w:val="MDPI42tablebody"/>
+              <w:spacing w:line="240" w:lineRule="auto"/>
+              <w:rPr>
+                <w:rFonts w:ascii="Times New Roman" w:hAnsi="Times New Roman"/>
+              </w:rPr>
+            </w:pPr>
+          </w:p>
           <w:p>
             <w:pPr>
               <w:pStyle w:val="MDPI42tablebody"/>
@@ -9847,16 +9836,26 @@
               <w:rPr>
                 <w:rFonts w:ascii="Times New Roman" w:hAnsi="Times New Roman"/>
               </w:rPr>
-              <w:t>861</w:t>
-            </w:r>
-          </w:p>
-        </w:tc>
-        <w:tc>
-          <w:tcPr>
-            <w:tcW w:w="1599" w:type="dxa"/>
-            <w:shd w:val="clear" w:color="auto" w:fill="auto"/>
-            <w:vAlign w:val="center"/>
-          </w:tcPr>
+              <w:t>774</w:t>
+            </w:r>
+          </w:p>
+        </w:tc>
+        <w:tc>
+          <w:tcPr>
+            <w:tcW w:w="1599" w:type="dxa"/>
+            <w:shd w:val="clear" w:color="auto" w:fill="auto"/>
+            <w:vAlign w:val="center"/>
+            <w:hideMark/>
+          </w:tcPr>
+          <w:p>
+            <w:pPr>
+              <w:pStyle w:val="MDPI42tablebody"/>
+              <w:spacing w:line="240" w:lineRule="auto"/>
+              <w:rPr>
+                <w:rFonts w:ascii="Times New Roman" w:hAnsi="Times New Roman"/>
+              </w:rPr>
+            </w:pPr>
+          </w:p>
           <w:p>
             <w:pPr>
               <w:pStyle w:val="MDPI42tablebody"/>
@@ -9875,15 +9874,24 @@
               <w:rPr>
                 <w:rFonts w:ascii="Times New Roman" w:hAnsi="Times New Roman"/>
               </w:rPr>
-              <w:t>865</w:t>
-            </w:r>
-          </w:p>
-        </w:tc>
-        <w:tc>
-          <w:tcPr>
-            <w:tcW w:w="1599" w:type="dxa"/>
-            <w:vAlign w:val="center"/>
-          </w:tcPr>
+              <w:t>781</w:t>
+            </w:r>
+          </w:p>
+        </w:tc>
+        <w:tc>
+          <w:tcPr>
+            <w:tcW w:w="1599" w:type="dxa"/>
+            <w:vAlign w:val="center"/>
+          </w:tcPr>
+          <w:p>
+            <w:pPr>
+              <w:pStyle w:val="MDPI42tablebody"/>
+              <w:spacing w:line="240" w:lineRule="auto"/>
+              <w:rPr>
+                <w:rFonts w:ascii="Times New Roman" w:hAnsi="Times New Roman"/>
+              </w:rPr>
+            </w:pPr>
+          </w:p>
           <w:p>
             <w:pPr>
               <w:pStyle w:val="MDPI42tablebody"/>
@@ -9902,34 +9910,43 @@
               <w:rPr>
                 <w:rFonts w:ascii="Times New Roman" w:hAnsi="Times New Roman"/>
               </w:rPr>
-              <w:t>860</w:t>
-            </w:r>
-          </w:p>
-        </w:tc>
-        <w:tc>
-          <w:tcPr>
-            <w:tcW w:w="1599" w:type="dxa"/>
-            <w:vAlign w:val="center"/>
-          </w:tcPr>
-          <w:p>
-            <w:pPr>
-              <w:pStyle w:val="MDPI42tablebody"/>
-              <w:spacing w:line="240" w:lineRule="auto"/>
-              <w:rPr>
-                <w:rFonts w:ascii="Times New Roman" w:hAnsi="Times New Roman"/>
-              </w:rPr>
-            </w:pPr>
-            <w:r>
-              <w:rPr>
-                <w:rFonts w:ascii="Times New Roman" w:hAnsi="Times New Roman"/>
-              </w:rPr>
-              <w:t>0.</w:t>
-            </w:r>
-            <w:r>
-              <w:rPr>
-                <w:rFonts w:ascii="Times New Roman" w:hAnsi="Times New Roman"/>
-              </w:rPr>
-              <w:t>861</w:t>
+              <w:t>782</w:t>
+            </w:r>
+          </w:p>
+        </w:tc>
+        <w:tc>
+          <w:tcPr>
+            <w:tcW w:w="1599" w:type="dxa"/>
+            <w:vAlign w:val="center"/>
+          </w:tcPr>
+          <w:p>
+            <w:pPr>
+              <w:pStyle w:val="MDPI42tablebody"/>
+              <w:spacing w:line="240" w:lineRule="auto"/>
+              <w:rPr>
+                <w:rFonts w:ascii="Times New Roman" w:hAnsi="Times New Roman"/>
+              </w:rPr>
+            </w:pPr>
+          </w:p>
+          <w:p>
+            <w:pPr>
+              <w:pStyle w:val="MDPI42tablebody"/>
+              <w:spacing w:line="240" w:lineRule="auto"/>
+              <w:rPr>
+                <w:rFonts w:ascii="Times New Roman" w:hAnsi="Times New Roman"/>
+              </w:rPr>
+            </w:pPr>
+            <w:r>
+              <w:rPr>
+                <w:rFonts w:ascii="Times New Roman" w:hAnsi="Times New Roman"/>
+              </w:rPr>
+              <w:t>0.8</w:t>
+            </w:r>
+            <w:r>
+              <w:rPr>
+                <w:rFonts w:ascii="Times New Roman" w:hAnsi="Times New Roman"/>
+              </w:rPr>
+              <w:t>27</w:t>
             </w:r>
           </w:p>
         </w:tc>
@@ -9965,55 +9982,25 @@
               <w:rPr>
                 <w:rFonts w:ascii="Times New Roman" w:hAnsi="Times New Roman"/>
               </w:rPr>
-              <w:t xml:space="preserve">CNN </w:t>
-            </w:r>
-          </w:p>
-          <w:p>
-            <w:pPr>
-              <w:pStyle w:val="MDPI42tablebody"/>
-              <w:spacing w:line="240" w:lineRule="auto"/>
-              <w:rPr>
-                <w:rFonts w:ascii="Times New Roman" w:hAnsi="Times New Roman"/>
-              </w:rPr>
-            </w:pPr>
-            <w:r>
-              <w:rPr>
-                <w:rFonts w:ascii="Times New Roman" w:hAnsi="Times New Roman"/>
-              </w:rPr>
-              <w:t>(</w:t>
-            </w:r>
-            <w:r>
-              <w:rPr>
-                <w:rFonts w:ascii="Times New Roman" w:hAnsi="Times New Roman"/>
-              </w:rPr>
-              <w:t>Complex Model</w:t>
-            </w:r>
-            <w:r>
-              <w:rPr>
-                <w:rFonts w:ascii="Times New Roman" w:hAnsi="Times New Roman"/>
-              </w:rPr>
-              <w:t>) (</w:t>
-            </w:r>
-            <w:r>
-              <w:rPr>
-                <w:rFonts w:ascii="Times New Roman" w:hAnsi="Times New Roman"/>
-              </w:rPr>
-              <w:t>P</w:t>
-            </w:r>
-            <w:r>
-              <w:rPr>
-                <w:rFonts w:ascii="Times New Roman" w:hAnsi="Times New Roman"/>
-              </w:rPr>
-              <w:t>)</w:t>
-            </w:r>
-          </w:p>
-        </w:tc>
-        <w:tc>
-          <w:tcPr>
-            <w:tcW w:w="1599" w:type="dxa"/>
-            <w:shd w:val="clear" w:color="auto" w:fill="auto"/>
-            <w:vAlign w:val="center"/>
-          </w:tcPr>
+              <w:t>3-gram/LR</w:t>
+            </w:r>
+          </w:p>
+        </w:tc>
+        <w:tc>
+          <w:tcPr>
+            <w:tcW w:w="1599" w:type="dxa"/>
+            <w:shd w:val="clear" w:color="auto" w:fill="auto"/>
+            <w:vAlign w:val="center"/>
+          </w:tcPr>
+          <w:p>
+            <w:pPr>
+              <w:pStyle w:val="MDPI42tablebody"/>
+              <w:spacing w:line="240" w:lineRule="auto"/>
+              <w:rPr>
+                <w:rFonts w:ascii="Times New Roman" w:hAnsi="Times New Roman"/>
+              </w:rPr>
+            </w:pPr>
+          </w:p>
           <w:p>
             <w:pPr>
               <w:pStyle w:val="MDPI42tablebody"/>
@@ -10032,16 +10019,25 @@
               <w:rPr>
                 <w:rFonts w:ascii="Times New Roman" w:hAnsi="Times New Roman"/>
               </w:rPr>
-              <w:t>674</w:t>
-            </w:r>
-          </w:p>
-        </w:tc>
-        <w:tc>
-          <w:tcPr>
-            <w:tcW w:w="1599" w:type="dxa"/>
-            <w:shd w:val="clear" w:color="auto" w:fill="auto"/>
-            <w:vAlign w:val="center"/>
-          </w:tcPr>
+              <w:t>771</w:t>
+            </w:r>
+          </w:p>
+        </w:tc>
+        <w:tc>
+          <w:tcPr>
+            <w:tcW w:w="1599" w:type="dxa"/>
+            <w:shd w:val="clear" w:color="auto" w:fill="auto"/>
+            <w:vAlign w:val="center"/>
+          </w:tcPr>
+          <w:p>
+            <w:pPr>
+              <w:pStyle w:val="MDPI42tablebody"/>
+              <w:spacing w:line="240" w:lineRule="auto"/>
+              <w:rPr>
+                <w:rFonts w:ascii="Times New Roman" w:hAnsi="Times New Roman"/>
+              </w:rPr>
+            </w:pPr>
+          </w:p>
           <w:p>
             <w:pPr>
               <w:pStyle w:val="MDPI42tablebody"/>
@@ -10060,15 +10056,24 @@
               <w:rPr>
                 <w:rFonts w:ascii="Times New Roman" w:hAnsi="Times New Roman"/>
               </w:rPr>
-              <w:t>669</w:t>
-            </w:r>
-          </w:p>
-        </w:tc>
-        <w:tc>
-          <w:tcPr>
-            <w:tcW w:w="1599" w:type="dxa"/>
-            <w:vAlign w:val="center"/>
-          </w:tcPr>
+              <w:t>779</w:t>
+            </w:r>
+          </w:p>
+        </w:tc>
+        <w:tc>
+          <w:tcPr>
+            <w:tcW w:w="1599" w:type="dxa"/>
+            <w:vAlign w:val="center"/>
+          </w:tcPr>
+          <w:p>
+            <w:pPr>
+              <w:pStyle w:val="MDPI42tablebody"/>
+              <w:spacing w:line="240" w:lineRule="auto"/>
+              <w:rPr>
+                <w:rFonts w:ascii="Times New Roman" w:hAnsi="Times New Roman"/>
+              </w:rPr>
+            </w:pPr>
+          </w:p>
           <w:p>
             <w:pPr>
               <w:pStyle w:val="MDPI42tablebody"/>
@@ -10087,34 +10092,43 @@
               <w:rPr>
                 <w:rFonts w:ascii="Times New Roman" w:hAnsi="Times New Roman"/>
               </w:rPr>
-              <w:t>673</w:t>
-            </w:r>
-          </w:p>
-        </w:tc>
-        <w:tc>
-          <w:tcPr>
-            <w:tcW w:w="1599" w:type="dxa"/>
-            <w:vAlign w:val="center"/>
-          </w:tcPr>
-          <w:p>
-            <w:pPr>
-              <w:pStyle w:val="MDPI42tablebody"/>
-              <w:spacing w:line="240" w:lineRule="auto"/>
-              <w:rPr>
-                <w:rFonts w:ascii="Times New Roman" w:hAnsi="Times New Roman"/>
-              </w:rPr>
-            </w:pPr>
-            <w:r>
-              <w:rPr>
-                <w:rFonts w:ascii="Times New Roman" w:hAnsi="Times New Roman"/>
-              </w:rPr>
-              <w:t>0.</w:t>
-            </w:r>
-            <w:r>
-              <w:rPr>
-                <w:rFonts w:ascii="Times New Roman" w:hAnsi="Times New Roman"/>
-              </w:rPr>
-              <w:t>671</w:t>
+              <w:t>780</w:t>
+            </w:r>
+          </w:p>
+        </w:tc>
+        <w:tc>
+          <w:tcPr>
+            <w:tcW w:w="1599" w:type="dxa"/>
+            <w:vAlign w:val="center"/>
+          </w:tcPr>
+          <w:p>
+            <w:pPr>
+              <w:pStyle w:val="MDPI42tablebody"/>
+              <w:spacing w:line="240" w:lineRule="auto"/>
+              <w:rPr>
+                <w:rFonts w:ascii="Times New Roman" w:hAnsi="Times New Roman"/>
+              </w:rPr>
+            </w:pPr>
+          </w:p>
+          <w:p>
+            <w:pPr>
+              <w:pStyle w:val="MDPI42tablebody"/>
+              <w:spacing w:line="240" w:lineRule="auto"/>
+              <w:rPr>
+                <w:rFonts w:ascii="Times New Roman" w:hAnsi="Times New Roman"/>
+              </w:rPr>
+            </w:pPr>
+            <w:r>
+              <w:rPr>
+                <w:rFonts w:ascii="Times New Roman" w:hAnsi="Times New Roman"/>
+              </w:rPr>
+              <w:t>0.8</w:t>
+            </w:r>
+            <w:r>
+              <w:rPr>
+                <w:rFonts w:ascii="Times New Roman" w:hAnsi="Times New Roman"/>
+              </w:rPr>
+              <w:t>24</w:t>
             </w:r>
           </w:p>
         </w:tc>
@@ -10135,6 +10149,957 @@
               <w:spacing w:line="240" w:lineRule="auto"/>
               <w:rPr>
                 <w:rFonts w:ascii="Times New Roman" w:hAnsi="Times New Roman"/>
+              </w:rPr>
+            </w:pPr>
+          </w:p>
+          <w:p>
+            <w:pPr>
+              <w:pStyle w:val="MDPI42tablebody"/>
+              <w:spacing w:line="240" w:lineRule="auto"/>
+              <w:rPr>
+                <w:rFonts w:ascii="Times New Roman" w:hAnsi="Times New Roman"/>
+              </w:rPr>
+            </w:pPr>
+            <w:r>
+              <w:rPr>
+                <w:rFonts w:ascii="Times New Roman" w:hAnsi="Times New Roman"/>
+              </w:rPr>
+              <w:t>4-gram/LR</w:t>
+            </w:r>
+          </w:p>
+        </w:tc>
+        <w:tc>
+          <w:tcPr>
+            <w:tcW w:w="1599" w:type="dxa"/>
+            <w:shd w:val="clear" w:color="auto" w:fill="auto"/>
+            <w:vAlign w:val="center"/>
+          </w:tcPr>
+          <w:p>
+            <w:pPr>
+              <w:pStyle w:val="MDPI42tablebody"/>
+              <w:spacing w:line="240" w:lineRule="auto"/>
+              <w:rPr>
+                <w:rFonts w:ascii="Times New Roman" w:hAnsi="Times New Roman"/>
+              </w:rPr>
+            </w:pPr>
+          </w:p>
+          <w:p>
+            <w:pPr>
+              <w:pStyle w:val="MDPI42tablebody"/>
+              <w:spacing w:line="240" w:lineRule="auto"/>
+              <w:rPr>
+                <w:rFonts w:ascii="Times New Roman" w:hAnsi="Times New Roman"/>
+              </w:rPr>
+            </w:pPr>
+            <w:r>
+              <w:rPr>
+                <w:rFonts w:ascii="Times New Roman" w:hAnsi="Times New Roman"/>
+              </w:rPr>
+              <w:t>0.</w:t>
+            </w:r>
+            <w:r>
+              <w:rPr>
+                <w:rFonts w:ascii="Times New Roman" w:hAnsi="Times New Roman"/>
+              </w:rPr>
+              <w:t>7</w:t>
+            </w:r>
+            <w:r>
+              <w:rPr>
+                <w:rFonts w:ascii="Times New Roman" w:hAnsi="Times New Roman"/>
+              </w:rPr>
+              <w:t>6</w:t>
+            </w:r>
+            <w:r>
+              <w:rPr>
+                <w:rFonts w:ascii="Times New Roman" w:hAnsi="Times New Roman"/>
+              </w:rPr>
+              <w:t>7</w:t>
+            </w:r>
+          </w:p>
+        </w:tc>
+        <w:tc>
+          <w:tcPr>
+            <w:tcW w:w="1599" w:type="dxa"/>
+            <w:shd w:val="clear" w:color="auto" w:fill="auto"/>
+            <w:vAlign w:val="center"/>
+          </w:tcPr>
+          <w:p>
+            <w:pPr>
+              <w:pStyle w:val="MDPI42tablebody"/>
+              <w:spacing w:line="240" w:lineRule="auto"/>
+              <w:rPr>
+                <w:rFonts w:ascii="Times New Roman" w:hAnsi="Times New Roman"/>
+              </w:rPr>
+            </w:pPr>
+          </w:p>
+          <w:p>
+            <w:pPr>
+              <w:pStyle w:val="MDPI42tablebody"/>
+              <w:spacing w:line="240" w:lineRule="auto"/>
+              <w:rPr>
+                <w:rFonts w:ascii="Times New Roman" w:hAnsi="Times New Roman"/>
+              </w:rPr>
+            </w:pPr>
+            <w:r>
+              <w:rPr>
+                <w:rFonts w:ascii="Times New Roman" w:hAnsi="Times New Roman"/>
+              </w:rPr>
+              <w:t>0.</w:t>
+            </w:r>
+            <w:r>
+              <w:rPr>
+                <w:rFonts w:ascii="Times New Roman" w:hAnsi="Times New Roman"/>
+              </w:rPr>
+              <w:t>776</w:t>
+            </w:r>
+          </w:p>
+        </w:tc>
+        <w:tc>
+          <w:tcPr>
+            <w:tcW w:w="1599" w:type="dxa"/>
+            <w:vAlign w:val="center"/>
+          </w:tcPr>
+          <w:p>
+            <w:pPr>
+              <w:pStyle w:val="MDPI42tablebody"/>
+              <w:spacing w:line="240" w:lineRule="auto"/>
+              <w:rPr>
+                <w:rFonts w:ascii="Times New Roman" w:hAnsi="Times New Roman"/>
+              </w:rPr>
+            </w:pPr>
+          </w:p>
+          <w:p>
+            <w:pPr>
+              <w:pStyle w:val="MDPI42tablebody"/>
+              <w:spacing w:line="240" w:lineRule="auto"/>
+              <w:rPr>
+                <w:rFonts w:ascii="Times New Roman" w:hAnsi="Times New Roman"/>
+              </w:rPr>
+            </w:pPr>
+            <w:r>
+              <w:rPr>
+                <w:rFonts w:ascii="Times New Roman" w:hAnsi="Times New Roman"/>
+              </w:rPr>
+              <w:t>0.</w:t>
+            </w:r>
+            <w:r>
+              <w:rPr>
+                <w:rFonts w:ascii="Times New Roman" w:hAnsi="Times New Roman"/>
+              </w:rPr>
+              <w:t>777</w:t>
+            </w:r>
+          </w:p>
+        </w:tc>
+        <w:tc>
+          <w:tcPr>
+            <w:tcW w:w="1599" w:type="dxa"/>
+            <w:vAlign w:val="center"/>
+          </w:tcPr>
+          <w:p>
+            <w:pPr>
+              <w:pStyle w:val="MDPI42tablebody"/>
+              <w:spacing w:line="240" w:lineRule="auto"/>
+              <w:rPr>
+                <w:rFonts w:ascii="Times New Roman" w:hAnsi="Times New Roman"/>
+              </w:rPr>
+            </w:pPr>
+          </w:p>
+          <w:p>
+            <w:pPr>
+              <w:pStyle w:val="MDPI42tablebody"/>
+              <w:spacing w:line="240" w:lineRule="auto"/>
+              <w:rPr>
+                <w:rFonts w:ascii="Times New Roman" w:hAnsi="Times New Roman"/>
+              </w:rPr>
+            </w:pPr>
+            <w:r>
+              <w:rPr>
+                <w:rFonts w:ascii="Times New Roman" w:hAnsi="Times New Roman"/>
+              </w:rPr>
+              <w:t>0.8</w:t>
+            </w:r>
+            <w:r>
+              <w:rPr>
+                <w:rFonts w:ascii="Times New Roman" w:hAnsi="Times New Roman"/>
+              </w:rPr>
+              <w:t>23</w:t>
+            </w:r>
+          </w:p>
+        </w:tc>
+      </w:tr>
+    </w:tbl>
+    <w:p>
+      <w:pPr>
+        <w:rPr>
+          <w:b/>
+          <w:color w:val="000000"/>
+          <w:sz w:val="22"/>
+          <w:szCs w:val="22"/>
+          <w:lang w:val="en-US" w:bidi="en-US"/>
+        </w:rPr>
+      </w:pPr>
+    </w:p>
+    <w:p>
+      <w:pPr>
+        <w:pStyle w:val="MDPI41tablecaption"/>
+        <w:jc w:val="center"/>
+        <w:rPr>
+          <w:rFonts w:ascii="Times New Roman" w:hAnsi="Times New Roman"/>
+        </w:rPr>
+      </w:pPr>
+      <w:r>
+        <w:rPr>
+          <w:rFonts w:ascii="Times New Roman" w:hAnsi="Times New Roman"/>
+          <w:b/>
+        </w:rPr>
+        <w:t xml:space="preserve">Table </w:t>
+      </w:r>
+      <w:r>
+        <w:rPr>
+          <w:rFonts w:ascii="Times New Roman" w:hAnsi="Times New Roman"/>
+          <w:b/>
+        </w:rPr>
+        <w:t>8</w:t>
+      </w:r>
+      <w:r>
+        <w:rPr>
+          <w:rFonts w:ascii="Times New Roman" w:hAnsi="Times New Roman"/>
+          <w:b/>
+        </w:rPr>
+        <w:t>.</w:t>
+      </w:r>
+      <w:r>
+        <w:rPr>
+          <w:rFonts w:ascii="Times New Roman" w:hAnsi="Times New Roman"/>
+        </w:rPr>
+        <w:t xml:space="preserve"> </w:t>
+      </w:r>
+      <w:r>
+        <w:rPr>
+          <w:rFonts w:ascii="Times New Roman" w:hAnsi="Times New Roman"/>
+        </w:rPr>
+        <w:t>Second</w:t>
+      </w:r>
+      <w:r>
+        <w:rPr>
+          <w:rFonts w:ascii="Times New Roman" w:hAnsi="Times New Roman"/>
+        </w:rPr>
+        <w:t xml:space="preserve"> experiment results. (Wit</w:t>
+      </w:r>
+      <w:r>
+        <w:rPr>
+          <w:rFonts w:ascii="Times New Roman" w:hAnsi="Times New Roman"/>
+        </w:rPr>
+        <w:t>h SMOTE</w:t>
+      </w:r>
+      <w:r>
+        <w:rPr>
+          <w:rFonts w:ascii="Times New Roman" w:hAnsi="Times New Roman"/>
+        </w:rPr>
+        <w:t xml:space="preserve">)  (N - normal (without </w:t>
+      </w:r>
+      <w:proofErr w:type="spellStart"/>
+      <w:r>
+        <w:rPr>
+          <w:rFonts w:ascii="Times New Roman" w:hAnsi="Times New Roman"/>
+        </w:rPr>
+        <w:t>PoS</w:t>
+      </w:r>
+      <w:proofErr w:type="spellEnd"/>
+      <w:r>
+        <w:rPr>
+          <w:rFonts w:ascii="Times New Roman" w:hAnsi="Times New Roman"/>
+        </w:rPr>
+        <w:t xml:space="preserve"> tags, only stopwords removed), P – with </w:t>
+      </w:r>
+      <w:proofErr w:type="spellStart"/>
+      <w:r>
+        <w:rPr>
+          <w:rFonts w:ascii="Times New Roman" w:hAnsi="Times New Roman"/>
+        </w:rPr>
+        <w:t>PoS</w:t>
+      </w:r>
+      <w:proofErr w:type="spellEnd"/>
+      <w:r>
+        <w:rPr>
+          <w:rFonts w:ascii="Times New Roman" w:hAnsi="Times New Roman"/>
+        </w:rPr>
+        <w:t xml:space="preserve"> tags,  P+S – Stemming + </w:t>
+      </w:r>
+      <w:proofErr w:type="spellStart"/>
+      <w:r>
+        <w:rPr>
+          <w:rFonts w:ascii="Times New Roman" w:hAnsi="Times New Roman"/>
+        </w:rPr>
+        <w:t>PoS</w:t>
+      </w:r>
+      <w:proofErr w:type="spellEnd"/>
+      <w:r>
+        <w:rPr>
+          <w:rFonts w:ascii="Times New Roman" w:hAnsi="Times New Roman"/>
+        </w:rPr>
+        <w:t xml:space="preserve"> tagging)</w:t>
+      </w:r>
+    </w:p>
+    <w:tbl>
+      <w:tblPr>
+        <w:tblW w:w="7995" w:type="dxa"/>
+        <w:jc w:val="center"/>
+        <w:tblBorders>
+          <w:top w:val="single" w:sz="8" w:space="0" w:color="auto"/>
+          <w:bottom w:val="single" w:sz="8" w:space="0" w:color="auto"/>
+        </w:tblBorders>
+        <w:tblLook w:val="04A0" w:firstRow="1" w:lastRow="0" w:firstColumn="1" w:lastColumn="0" w:noHBand="0" w:noVBand="1"/>
+      </w:tblPr>
+      <w:tblGrid>
+        <w:gridCol w:w="1599"/>
+        <w:gridCol w:w="1599"/>
+        <w:gridCol w:w="1599"/>
+        <w:gridCol w:w="1599"/>
+        <w:gridCol w:w="1599"/>
+      </w:tblGrid>
+      <w:tr>
+        <w:trPr>
+          <w:trHeight w:val="400"/>
+          <w:jc w:val="center"/>
+        </w:trPr>
+        <w:tc>
+          <w:tcPr>
+            <w:tcW w:w="1599" w:type="dxa"/>
+            <w:tcBorders>
+              <w:bottom w:val="single" w:sz="4" w:space="0" w:color="auto"/>
+            </w:tcBorders>
+            <w:shd w:val="clear" w:color="auto" w:fill="auto"/>
+            <w:vAlign w:val="center"/>
+            <w:hideMark/>
+          </w:tcPr>
+          <w:p>
+            <w:pPr>
+              <w:pStyle w:val="MDPI42tablebody"/>
+              <w:spacing w:line="240" w:lineRule="auto"/>
+              <w:rPr>
+                <w:rFonts w:ascii="Times New Roman" w:hAnsi="Times New Roman"/>
+                <w:b/>
+                <w:snapToGrid/>
+              </w:rPr>
+            </w:pPr>
+            <w:r>
+              <w:rPr>
+                <w:rFonts w:ascii="Times New Roman" w:hAnsi="Times New Roman"/>
+                <w:b/>
+                <w:snapToGrid/>
+              </w:rPr>
+              <w:t>Model Used</w:t>
+            </w:r>
+          </w:p>
+        </w:tc>
+        <w:tc>
+          <w:tcPr>
+            <w:tcW w:w="1599" w:type="dxa"/>
+            <w:tcBorders>
+              <w:bottom w:val="single" w:sz="4" w:space="0" w:color="auto"/>
+            </w:tcBorders>
+            <w:shd w:val="clear" w:color="auto" w:fill="auto"/>
+            <w:vAlign w:val="center"/>
+            <w:hideMark/>
+          </w:tcPr>
+          <w:p>
+            <w:pPr>
+              <w:pStyle w:val="MDPI42tablebody"/>
+              <w:spacing w:line="240" w:lineRule="auto"/>
+              <w:rPr>
+                <w:rFonts w:ascii="Times New Roman" w:hAnsi="Times New Roman"/>
+                <w:b/>
+                <w:snapToGrid/>
+              </w:rPr>
+            </w:pPr>
+            <w:r>
+              <w:rPr>
+                <w:rFonts w:ascii="Times New Roman" w:hAnsi="Times New Roman"/>
+                <w:b/>
+                <w:snapToGrid/>
+              </w:rPr>
+              <w:t>Accuracy</w:t>
+            </w:r>
+          </w:p>
+        </w:tc>
+        <w:tc>
+          <w:tcPr>
+            <w:tcW w:w="1599" w:type="dxa"/>
+            <w:tcBorders>
+              <w:bottom w:val="single" w:sz="4" w:space="0" w:color="auto"/>
+            </w:tcBorders>
+            <w:shd w:val="clear" w:color="auto" w:fill="auto"/>
+            <w:vAlign w:val="center"/>
+            <w:hideMark/>
+          </w:tcPr>
+          <w:p>
+            <w:pPr>
+              <w:pStyle w:val="MDPI42tablebody"/>
+              <w:spacing w:line="240" w:lineRule="auto"/>
+              <w:rPr>
+                <w:rFonts w:ascii="Times New Roman" w:hAnsi="Times New Roman"/>
+                <w:b/>
+                <w:snapToGrid/>
+              </w:rPr>
+            </w:pPr>
+            <w:r>
+              <w:rPr>
+                <w:rFonts w:ascii="Times New Roman" w:hAnsi="Times New Roman"/>
+                <w:b/>
+                <w:snapToGrid/>
+              </w:rPr>
+              <w:t>Precision</w:t>
+            </w:r>
+          </w:p>
+        </w:tc>
+        <w:tc>
+          <w:tcPr>
+            <w:tcW w:w="1599" w:type="dxa"/>
+            <w:tcBorders>
+              <w:bottom w:val="single" w:sz="4" w:space="0" w:color="auto"/>
+            </w:tcBorders>
+            <w:vAlign w:val="center"/>
+          </w:tcPr>
+          <w:p>
+            <w:pPr>
+              <w:pStyle w:val="MDPI42tablebody"/>
+              <w:spacing w:line="240" w:lineRule="auto"/>
+              <w:rPr>
+                <w:rFonts w:ascii="Times New Roman" w:hAnsi="Times New Roman"/>
+                <w:b/>
+                <w:snapToGrid/>
+              </w:rPr>
+            </w:pPr>
+            <w:r>
+              <w:rPr>
+                <w:rFonts w:ascii="Times New Roman" w:hAnsi="Times New Roman"/>
+                <w:b/>
+                <w:snapToGrid/>
+              </w:rPr>
+              <w:t>Recall</w:t>
+            </w:r>
+          </w:p>
+        </w:tc>
+        <w:tc>
+          <w:tcPr>
+            <w:tcW w:w="1599" w:type="dxa"/>
+            <w:tcBorders>
+              <w:bottom w:val="single" w:sz="4" w:space="0" w:color="auto"/>
+            </w:tcBorders>
+            <w:vAlign w:val="center"/>
+          </w:tcPr>
+          <w:p>
+            <w:pPr>
+              <w:pStyle w:val="MDPI42tablebody"/>
+              <w:spacing w:line="240" w:lineRule="auto"/>
+              <w:rPr>
+                <w:rFonts w:ascii="Times New Roman" w:hAnsi="Times New Roman"/>
+                <w:b/>
+                <w:snapToGrid/>
+              </w:rPr>
+            </w:pPr>
+            <w:r>
+              <w:rPr>
+                <w:rFonts w:ascii="Times New Roman" w:hAnsi="Times New Roman"/>
+                <w:b/>
+                <w:snapToGrid/>
+              </w:rPr>
+              <w:t>F1-score</w:t>
+            </w:r>
+          </w:p>
+        </w:tc>
+      </w:tr>
+      <w:tr>
+        <w:trPr>
+          <w:jc w:val="center"/>
+        </w:trPr>
+        <w:tc>
+          <w:tcPr>
+            <w:tcW w:w="1599" w:type="dxa"/>
+            <w:shd w:val="clear" w:color="auto" w:fill="auto"/>
+            <w:vAlign w:val="center"/>
+            <w:hideMark/>
+          </w:tcPr>
+          <w:p>
+            <w:pPr>
+              <w:pStyle w:val="MDPI42tablebody"/>
+              <w:spacing w:line="240" w:lineRule="auto"/>
+              <w:rPr>
+                <w:rFonts w:ascii="Times New Roman" w:hAnsi="Times New Roman"/>
+              </w:rPr>
+            </w:pPr>
+            <w:r>
+              <w:rPr>
+                <w:rFonts w:ascii="Times New Roman" w:hAnsi="Times New Roman"/>
+              </w:rPr>
+              <w:t>SVM (P)</w:t>
+            </w:r>
+          </w:p>
+        </w:tc>
+        <w:tc>
+          <w:tcPr>
+            <w:tcW w:w="1599" w:type="dxa"/>
+            <w:shd w:val="clear" w:color="auto" w:fill="auto"/>
+            <w:vAlign w:val="center"/>
+            <w:hideMark/>
+          </w:tcPr>
+          <w:p>
+            <w:pPr>
+              <w:pStyle w:val="MDPI42tablebody"/>
+              <w:spacing w:line="240" w:lineRule="auto"/>
+              <w:rPr>
+                <w:rFonts w:ascii="Times New Roman" w:hAnsi="Times New Roman"/>
+              </w:rPr>
+            </w:pPr>
+            <w:r>
+              <w:rPr>
+                <w:rFonts w:ascii="Times New Roman" w:hAnsi="Times New Roman"/>
+              </w:rPr>
+              <w:t>0.</w:t>
+            </w:r>
+            <w:r>
+              <w:rPr>
+                <w:rFonts w:ascii="Times New Roman" w:hAnsi="Times New Roman"/>
+              </w:rPr>
+              <w:t>765</w:t>
+            </w:r>
+          </w:p>
+        </w:tc>
+        <w:tc>
+          <w:tcPr>
+            <w:tcW w:w="1599" w:type="dxa"/>
+            <w:shd w:val="clear" w:color="auto" w:fill="auto"/>
+            <w:vAlign w:val="center"/>
+            <w:hideMark/>
+          </w:tcPr>
+          <w:p>
+            <w:pPr>
+              <w:pStyle w:val="MDPI42tablebody"/>
+              <w:spacing w:line="240" w:lineRule="auto"/>
+              <w:rPr>
+                <w:rFonts w:ascii="Times New Roman" w:hAnsi="Times New Roman"/>
+              </w:rPr>
+            </w:pPr>
+            <w:r>
+              <w:rPr>
+                <w:rFonts w:ascii="Times New Roman" w:hAnsi="Times New Roman"/>
+              </w:rPr>
+              <w:t>0.7</w:t>
+            </w:r>
+            <w:r>
+              <w:rPr>
+                <w:rFonts w:ascii="Times New Roman" w:hAnsi="Times New Roman"/>
+              </w:rPr>
+              <w:t>91</w:t>
+            </w:r>
+          </w:p>
+        </w:tc>
+        <w:tc>
+          <w:tcPr>
+            <w:tcW w:w="1599" w:type="dxa"/>
+            <w:vAlign w:val="center"/>
+          </w:tcPr>
+          <w:p>
+            <w:pPr>
+              <w:pStyle w:val="MDPI42tablebody"/>
+              <w:spacing w:line="240" w:lineRule="auto"/>
+              <w:rPr>
+                <w:rFonts w:ascii="Times New Roman" w:hAnsi="Times New Roman"/>
+              </w:rPr>
+            </w:pPr>
+            <w:r>
+              <w:rPr>
+                <w:rFonts w:ascii="Times New Roman" w:hAnsi="Times New Roman"/>
+              </w:rPr>
+              <w:t>0.</w:t>
+            </w:r>
+            <w:r>
+              <w:rPr>
+                <w:rFonts w:ascii="Times New Roman" w:hAnsi="Times New Roman"/>
+              </w:rPr>
+              <w:t>765</w:t>
+            </w:r>
+          </w:p>
+        </w:tc>
+        <w:tc>
+          <w:tcPr>
+            <w:tcW w:w="1599" w:type="dxa"/>
+            <w:vAlign w:val="center"/>
+          </w:tcPr>
+          <w:p>
+            <w:pPr>
+              <w:pStyle w:val="MDPI42tablebody"/>
+              <w:spacing w:line="240" w:lineRule="auto"/>
+              <w:rPr>
+                <w:rFonts w:ascii="Times New Roman" w:hAnsi="Times New Roman"/>
+              </w:rPr>
+            </w:pPr>
+            <w:r>
+              <w:rPr>
+                <w:rFonts w:ascii="Times New Roman" w:hAnsi="Times New Roman"/>
+              </w:rPr>
+              <w:t>0.</w:t>
+            </w:r>
+            <w:r>
+              <w:rPr>
+                <w:rFonts w:ascii="Times New Roman" w:hAnsi="Times New Roman"/>
+              </w:rPr>
+              <w:t>760</w:t>
+            </w:r>
+          </w:p>
+        </w:tc>
+      </w:tr>
+      <w:tr>
+        <w:trPr>
+          <w:jc w:val="center"/>
+        </w:trPr>
+        <w:tc>
+          <w:tcPr>
+            <w:tcW w:w="1599" w:type="dxa"/>
+            <w:shd w:val="clear" w:color="auto" w:fill="auto"/>
+            <w:vAlign w:val="center"/>
+          </w:tcPr>
+          <w:p>
+            <w:pPr>
+              <w:pStyle w:val="MDPI42tablebody"/>
+              <w:spacing w:line="240" w:lineRule="auto"/>
+              <w:rPr>
+                <w:rFonts w:ascii="Times New Roman" w:hAnsi="Times New Roman"/>
+              </w:rPr>
+            </w:pPr>
+            <w:r>
+              <w:rPr>
+                <w:rFonts w:ascii="Times New Roman" w:hAnsi="Times New Roman"/>
+              </w:rPr>
+              <w:t>Logistic Regression (</w:t>
+            </w:r>
+            <w:r>
+              <w:rPr>
+                <w:rFonts w:ascii="Times New Roman" w:hAnsi="Times New Roman"/>
+              </w:rPr>
+              <w:t>P</w:t>
+            </w:r>
+            <w:r>
+              <w:rPr>
+                <w:rFonts w:ascii="Times New Roman" w:hAnsi="Times New Roman"/>
+              </w:rPr>
+              <w:t>)</w:t>
+            </w:r>
+          </w:p>
+        </w:tc>
+        <w:tc>
+          <w:tcPr>
+            <w:tcW w:w="1599" w:type="dxa"/>
+            <w:shd w:val="clear" w:color="auto" w:fill="auto"/>
+            <w:vAlign w:val="center"/>
+          </w:tcPr>
+          <w:p>
+            <w:pPr>
+              <w:pStyle w:val="MDPI42tablebody"/>
+              <w:spacing w:line="240" w:lineRule="auto"/>
+              <w:rPr>
+                <w:rFonts w:ascii="Times New Roman" w:hAnsi="Times New Roman"/>
+              </w:rPr>
+            </w:pPr>
+            <w:r>
+              <w:rPr>
+                <w:rFonts w:ascii="Times New Roman" w:hAnsi="Times New Roman"/>
+              </w:rPr>
+              <w:t>0.</w:t>
+            </w:r>
+            <w:r>
+              <w:rPr>
+                <w:rFonts w:ascii="Times New Roman" w:hAnsi="Times New Roman"/>
+              </w:rPr>
+              <w:t>861</w:t>
+            </w:r>
+          </w:p>
+        </w:tc>
+        <w:tc>
+          <w:tcPr>
+            <w:tcW w:w="1599" w:type="dxa"/>
+            <w:shd w:val="clear" w:color="auto" w:fill="auto"/>
+            <w:vAlign w:val="center"/>
+          </w:tcPr>
+          <w:p>
+            <w:pPr>
+              <w:pStyle w:val="MDPI42tablebody"/>
+              <w:spacing w:line="240" w:lineRule="auto"/>
+              <w:rPr>
+                <w:rFonts w:ascii="Times New Roman" w:hAnsi="Times New Roman"/>
+              </w:rPr>
+            </w:pPr>
+            <w:r>
+              <w:rPr>
+                <w:rFonts w:ascii="Times New Roman" w:hAnsi="Times New Roman"/>
+              </w:rPr>
+              <w:t>0.</w:t>
+            </w:r>
+            <w:r>
+              <w:rPr>
+                <w:rFonts w:ascii="Times New Roman" w:hAnsi="Times New Roman"/>
+              </w:rPr>
+              <w:t>865</w:t>
+            </w:r>
+          </w:p>
+        </w:tc>
+        <w:tc>
+          <w:tcPr>
+            <w:tcW w:w="1599" w:type="dxa"/>
+            <w:vAlign w:val="center"/>
+          </w:tcPr>
+          <w:p>
+            <w:pPr>
+              <w:pStyle w:val="MDPI42tablebody"/>
+              <w:spacing w:line="240" w:lineRule="auto"/>
+              <w:rPr>
+                <w:rFonts w:ascii="Times New Roman" w:hAnsi="Times New Roman"/>
+              </w:rPr>
+            </w:pPr>
+            <w:r>
+              <w:rPr>
+                <w:rFonts w:ascii="Times New Roman" w:hAnsi="Times New Roman"/>
+              </w:rPr>
+              <w:t>0.</w:t>
+            </w:r>
+            <w:r>
+              <w:rPr>
+                <w:rFonts w:ascii="Times New Roman" w:hAnsi="Times New Roman"/>
+              </w:rPr>
+              <w:t>860</w:t>
+            </w:r>
+          </w:p>
+        </w:tc>
+        <w:tc>
+          <w:tcPr>
+            <w:tcW w:w="1599" w:type="dxa"/>
+            <w:vAlign w:val="center"/>
+          </w:tcPr>
+          <w:p>
+            <w:pPr>
+              <w:pStyle w:val="MDPI42tablebody"/>
+              <w:spacing w:line="240" w:lineRule="auto"/>
+              <w:rPr>
+                <w:rFonts w:ascii="Times New Roman" w:hAnsi="Times New Roman"/>
+              </w:rPr>
+            </w:pPr>
+            <w:r>
+              <w:rPr>
+                <w:rFonts w:ascii="Times New Roman" w:hAnsi="Times New Roman"/>
+              </w:rPr>
+              <w:t>0.</w:t>
+            </w:r>
+            <w:r>
+              <w:rPr>
+                <w:rFonts w:ascii="Times New Roman" w:hAnsi="Times New Roman"/>
+              </w:rPr>
+              <w:t>861</w:t>
+            </w:r>
+          </w:p>
+        </w:tc>
+      </w:tr>
+      <w:tr>
+        <w:trPr>
+          <w:jc w:val="center"/>
+        </w:trPr>
+        <w:tc>
+          <w:tcPr>
+            <w:tcW w:w="1599" w:type="dxa"/>
+            <w:shd w:val="clear" w:color="auto" w:fill="auto"/>
+            <w:vAlign w:val="center"/>
+          </w:tcPr>
+          <w:p>
+            <w:pPr>
+              <w:pStyle w:val="MDPI42tablebody"/>
+              <w:spacing w:line="240" w:lineRule="auto"/>
+              <w:rPr>
+                <w:rFonts w:ascii="Times New Roman" w:hAnsi="Times New Roman"/>
+              </w:rPr>
+            </w:pPr>
+          </w:p>
+          <w:p>
+            <w:pPr>
+              <w:pStyle w:val="MDPI42tablebody"/>
+              <w:spacing w:line="240" w:lineRule="auto"/>
+              <w:rPr>
+                <w:rFonts w:ascii="Times New Roman" w:hAnsi="Times New Roman"/>
+              </w:rPr>
+            </w:pPr>
+            <w:r>
+              <w:rPr>
+                <w:rFonts w:ascii="Times New Roman" w:hAnsi="Times New Roman"/>
+              </w:rPr>
+              <w:t xml:space="preserve">CNN </w:t>
+            </w:r>
+          </w:p>
+          <w:p>
+            <w:pPr>
+              <w:pStyle w:val="MDPI42tablebody"/>
+              <w:spacing w:line="240" w:lineRule="auto"/>
+              <w:rPr>
+                <w:rFonts w:ascii="Times New Roman" w:hAnsi="Times New Roman"/>
+              </w:rPr>
+            </w:pPr>
+            <w:r>
+              <w:rPr>
+                <w:rFonts w:ascii="Times New Roman" w:hAnsi="Times New Roman"/>
+              </w:rPr>
+              <w:t>(</w:t>
+            </w:r>
+            <w:r>
+              <w:rPr>
+                <w:rFonts w:ascii="Times New Roman" w:hAnsi="Times New Roman"/>
+              </w:rPr>
+              <w:t>Complex Model</w:t>
+            </w:r>
+            <w:r>
+              <w:rPr>
+                <w:rFonts w:ascii="Times New Roman" w:hAnsi="Times New Roman"/>
+              </w:rPr>
+              <w:t>) (</w:t>
+            </w:r>
+            <w:r>
+              <w:rPr>
+                <w:rFonts w:ascii="Times New Roman" w:hAnsi="Times New Roman"/>
+              </w:rPr>
+              <w:t>P</w:t>
+            </w:r>
+            <w:r>
+              <w:rPr>
+                <w:rFonts w:ascii="Times New Roman" w:hAnsi="Times New Roman"/>
+              </w:rPr>
+              <w:t>)</w:t>
+            </w:r>
+          </w:p>
+        </w:tc>
+        <w:tc>
+          <w:tcPr>
+            <w:tcW w:w="1599" w:type="dxa"/>
+            <w:shd w:val="clear" w:color="auto" w:fill="auto"/>
+            <w:vAlign w:val="center"/>
+          </w:tcPr>
+          <w:p>
+            <w:pPr>
+              <w:pStyle w:val="MDPI42tablebody"/>
+              <w:spacing w:line="240" w:lineRule="auto"/>
+              <w:rPr>
+                <w:rFonts w:ascii="Times New Roman" w:hAnsi="Times New Roman"/>
+              </w:rPr>
+            </w:pPr>
+            <w:r>
+              <w:rPr>
+                <w:rFonts w:ascii="Times New Roman" w:hAnsi="Times New Roman"/>
+              </w:rPr>
+              <w:t>0.</w:t>
+            </w:r>
+            <w:r>
+              <w:rPr>
+                <w:rFonts w:ascii="Times New Roman" w:hAnsi="Times New Roman"/>
+              </w:rPr>
+              <w:t>674</w:t>
+            </w:r>
+          </w:p>
+        </w:tc>
+        <w:tc>
+          <w:tcPr>
+            <w:tcW w:w="1599" w:type="dxa"/>
+            <w:shd w:val="clear" w:color="auto" w:fill="auto"/>
+            <w:vAlign w:val="center"/>
+          </w:tcPr>
+          <w:p>
+            <w:pPr>
+              <w:pStyle w:val="MDPI42tablebody"/>
+              <w:spacing w:line="240" w:lineRule="auto"/>
+              <w:rPr>
+                <w:rFonts w:ascii="Times New Roman" w:hAnsi="Times New Roman"/>
+              </w:rPr>
+            </w:pPr>
+            <w:r>
+              <w:rPr>
+                <w:rFonts w:ascii="Times New Roman" w:hAnsi="Times New Roman"/>
+              </w:rPr>
+              <w:t>0.</w:t>
+            </w:r>
+            <w:r>
+              <w:rPr>
+                <w:rFonts w:ascii="Times New Roman" w:hAnsi="Times New Roman"/>
+              </w:rPr>
+              <w:t>669</w:t>
+            </w:r>
+          </w:p>
+        </w:tc>
+        <w:tc>
+          <w:tcPr>
+            <w:tcW w:w="1599" w:type="dxa"/>
+            <w:vAlign w:val="center"/>
+          </w:tcPr>
+          <w:p>
+            <w:pPr>
+              <w:pStyle w:val="MDPI42tablebody"/>
+              <w:spacing w:line="240" w:lineRule="auto"/>
+              <w:rPr>
+                <w:rFonts w:ascii="Times New Roman" w:hAnsi="Times New Roman"/>
+              </w:rPr>
+            </w:pPr>
+            <w:r>
+              <w:rPr>
+                <w:rFonts w:ascii="Times New Roman" w:hAnsi="Times New Roman"/>
+              </w:rPr>
+              <w:t>0.</w:t>
+            </w:r>
+            <w:r>
+              <w:rPr>
+                <w:rFonts w:ascii="Times New Roman" w:hAnsi="Times New Roman"/>
+              </w:rPr>
+              <w:t>673</w:t>
+            </w:r>
+          </w:p>
+        </w:tc>
+        <w:tc>
+          <w:tcPr>
+            <w:tcW w:w="1599" w:type="dxa"/>
+            <w:vAlign w:val="center"/>
+          </w:tcPr>
+          <w:p>
+            <w:pPr>
+              <w:pStyle w:val="MDPI42tablebody"/>
+              <w:spacing w:line="240" w:lineRule="auto"/>
+              <w:rPr>
+                <w:rFonts w:ascii="Times New Roman" w:hAnsi="Times New Roman"/>
+              </w:rPr>
+            </w:pPr>
+            <w:r>
+              <w:rPr>
+                <w:rFonts w:ascii="Times New Roman" w:hAnsi="Times New Roman"/>
+              </w:rPr>
+              <w:t>0.</w:t>
+            </w:r>
+            <w:r>
+              <w:rPr>
+                <w:rFonts w:ascii="Times New Roman" w:hAnsi="Times New Roman"/>
+              </w:rPr>
+              <w:t>671</w:t>
+            </w:r>
+          </w:p>
+        </w:tc>
+      </w:tr>
+      <w:tr>
+        <w:trPr>
+          <w:jc w:val="center"/>
+        </w:trPr>
+        <w:tc>
+          <w:tcPr>
+            <w:tcW w:w="1599" w:type="dxa"/>
+            <w:shd w:val="clear" w:color="auto" w:fill="auto"/>
+            <w:vAlign w:val="center"/>
+          </w:tcPr>
+          <w:p>
+            <w:pPr>
+              <w:pStyle w:val="MDPI42tablebody"/>
+              <w:spacing w:line="240" w:lineRule="auto"/>
+              <w:rPr>
+                <w:rFonts w:ascii="Times New Roman" w:hAnsi="Times New Roman"/>
                 <w:lang w:val="en-IE"/>
               </w:rPr>
             </w:pPr>
@@ -10225,49 +11190,226 @@
               <w:rPr>
                 <w:rFonts w:ascii="Times New Roman" w:hAnsi="Times New Roman"/>
               </w:rPr>
-              <w:t>0.337</w:t>
-            </w:r>
-          </w:p>
-        </w:tc>
-        <w:tc>
-          <w:tcPr>
-            <w:tcW w:w="1599" w:type="dxa"/>
-            <w:vAlign w:val="center"/>
-          </w:tcPr>
-          <w:p>
-            <w:pPr>
-              <w:pStyle w:val="MDPI42tablebody"/>
-              <w:spacing w:line="240" w:lineRule="auto"/>
-              <w:rPr>
-                <w:rFonts w:ascii="Times New Roman" w:hAnsi="Times New Roman"/>
-              </w:rPr>
-            </w:pPr>
-            <w:r>
-              <w:rPr>
-                <w:rFonts w:ascii="Times New Roman" w:hAnsi="Times New Roman"/>
-              </w:rPr>
-              <w:t>0.355</w:t>
-            </w:r>
-          </w:p>
-        </w:tc>
-        <w:tc>
-          <w:tcPr>
-            <w:tcW w:w="1599" w:type="dxa"/>
-            <w:vAlign w:val="center"/>
-          </w:tcPr>
-          <w:p>
-            <w:pPr>
-              <w:pStyle w:val="MDPI42tablebody"/>
-              <w:spacing w:line="240" w:lineRule="auto"/>
-              <w:rPr>
-                <w:rFonts w:ascii="Times New Roman" w:hAnsi="Times New Roman"/>
-              </w:rPr>
-            </w:pPr>
-            <w:r>
-              <w:rPr>
-                <w:rFonts w:ascii="Times New Roman" w:hAnsi="Times New Roman"/>
-              </w:rPr>
-              <w:t>0.293</w:t>
+              <w:t>0.</w:t>
+            </w:r>
+            <w:r>
+              <w:rPr>
+                <w:rFonts w:ascii="Times New Roman" w:hAnsi="Times New Roman"/>
+              </w:rPr>
+              <w:t>686</w:t>
+            </w:r>
+          </w:p>
+        </w:tc>
+        <w:tc>
+          <w:tcPr>
+            <w:tcW w:w="1599" w:type="dxa"/>
+            <w:vAlign w:val="center"/>
+          </w:tcPr>
+          <w:p>
+            <w:pPr>
+              <w:pStyle w:val="MDPI42tablebody"/>
+              <w:spacing w:line="240" w:lineRule="auto"/>
+              <w:rPr>
+                <w:rFonts w:ascii="Times New Roman" w:hAnsi="Times New Roman"/>
+              </w:rPr>
+            </w:pPr>
+            <w:r>
+              <w:rPr>
+                <w:rFonts w:ascii="Times New Roman" w:hAnsi="Times New Roman"/>
+              </w:rPr>
+              <w:t>0.</w:t>
+            </w:r>
+            <w:r>
+              <w:rPr>
+                <w:rFonts w:ascii="Times New Roman" w:hAnsi="Times New Roman"/>
+              </w:rPr>
+              <w:t>685</w:t>
+            </w:r>
+          </w:p>
+        </w:tc>
+        <w:tc>
+          <w:tcPr>
+            <w:tcW w:w="1599" w:type="dxa"/>
+            <w:vAlign w:val="center"/>
+          </w:tcPr>
+          <w:p>
+            <w:pPr>
+              <w:pStyle w:val="MDPI42tablebody"/>
+              <w:spacing w:line="240" w:lineRule="auto"/>
+              <w:rPr>
+                <w:rFonts w:ascii="Times New Roman" w:hAnsi="Times New Roman"/>
+              </w:rPr>
+            </w:pPr>
+            <w:r>
+              <w:rPr>
+                <w:rFonts w:ascii="Times New Roman" w:hAnsi="Times New Roman"/>
+              </w:rPr>
+              <w:t>0.</w:t>
+            </w:r>
+            <w:r>
+              <w:rPr>
+                <w:rFonts w:ascii="Times New Roman" w:hAnsi="Times New Roman"/>
+              </w:rPr>
+              <w:t>685</w:t>
+            </w:r>
+          </w:p>
+        </w:tc>
+      </w:tr>
+      <w:tr>
+        <w:trPr>
+          <w:jc w:val="center"/>
+        </w:trPr>
+        <w:tc>
+          <w:tcPr>
+            <w:tcW w:w="1599" w:type="dxa"/>
+            <w:shd w:val="clear" w:color="auto" w:fill="auto"/>
+            <w:vAlign w:val="center"/>
+          </w:tcPr>
+          <w:p>
+            <w:pPr>
+              <w:pStyle w:val="MDPI42tablebody"/>
+              <w:spacing w:line="240" w:lineRule="auto"/>
+              <w:rPr>
+                <w:rFonts w:ascii="Times New Roman" w:hAnsi="Times New Roman"/>
+                <w:lang w:val="en-IE"/>
+              </w:rPr>
+            </w:pPr>
+          </w:p>
+          <w:p>
+            <w:pPr>
+              <w:pStyle w:val="MDPI42tablebody"/>
+              <w:spacing w:line="240" w:lineRule="auto"/>
+              <w:rPr>
+                <w:rFonts w:ascii="Times New Roman" w:hAnsi="Times New Roman"/>
+                <w:lang w:val="en-IE"/>
+              </w:rPr>
+            </w:pPr>
+            <w:r>
+              <w:rPr>
+                <w:rFonts w:ascii="Times New Roman" w:hAnsi="Times New Roman"/>
+                <w:lang w:val="en-IE"/>
+              </w:rPr>
+              <w:t>Bi-LSTM + Attention (P)</w:t>
+            </w:r>
+          </w:p>
+          <w:p>
+            <w:pPr>
+              <w:pStyle w:val="MDPI42tablebody"/>
+              <w:spacing w:line="240" w:lineRule="auto"/>
+              <w:rPr>
+                <w:rFonts w:ascii="Times New Roman" w:hAnsi="Times New Roman"/>
+                <w:lang w:val="en-IE"/>
+              </w:rPr>
+            </w:pPr>
+          </w:p>
+        </w:tc>
+        <w:tc>
+          <w:tcPr>
+            <w:tcW w:w="1599" w:type="dxa"/>
+            <w:shd w:val="clear" w:color="auto" w:fill="auto"/>
+            <w:vAlign w:val="center"/>
+          </w:tcPr>
+          <w:p>
+            <w:pPr>
+              <w:pStyle w:val="MDPI42tablebody"/>
+              <w:spacing w:line="240" w:lineRule="auto"/>
+              <w:rPr>
+                <w:rFonts w:ascii="Times New Roman" w:hAnsi="Times New Roman"/>
+              </w:rPr>
+            </w:pPr>
+            <w:r>
+              <w:rPr>
+                <w:rFonts w:ascii="Times New Roman" w:hAnsi="Times New Roman"/>
+              </w:rPr>
+              <w:t>0.</w:t>
+            </w:r>
+            <w:r>
+              <w:rPr>
+                <w:rFonts w:ascii="Times New Roman" w:hAnsi="Times New Roman"/>
+              </w:rPr>
+              <w:t>683</w:t>
+            </w:r>
+          </w:p>
+        </w:tc>
+        <w:tc>
+          <w:tcPr>
+            <w:tcW w:w="1599" w:type="dxa"/>
+            <w:shd w:val="clear" w:color="auto" w:fill="auto"/>
+            <w:vAlign w:val="center"/>
+          </w:tcPr>
+          <w:p>
+            <w:pPr>
+              <w:pStyle w:val="MDPI42tablebody"/>
+              <w:spacing w:line="240" w:lineRule="auto"/>
+              <w:rPr>
+                <w:rFonts w:ascii="Times New Roman" w:hAnsi="Times New Roman"/>
+              </w:rPr>
+            </w:pPr>
+            <w:r>
+              <w:rPr>
+                <w:rFonts w:ascii="Times New Roman" w:hAnsi="Times New Roman"/>
+              </w:rPr>
+              <w:t>0.</w:t>
+            </w:r>
+            <w:r>
+              <w:rPr>
+                <w:rFonts w:ascii="Times New Roman" w:hAnsi="Times New Roman"/>
+              </w:rPr>
+              <w:t>681</w:t>
+            </w:r>
+          </w:p>
+        </w:tc>
+        <w:tc>
+          <w:tcPr>
+            <w:tcW w:w="1599" w:type="dxa"/>
+            <w:vAlign w:val="center"/>
+          </w:tcPr>
+          <w:p>
+            <w:pPr>
+              <w:pStyle w:val="MDPI42tablebody"/>
+              <w:spacing w:line="240" w:lineRule="auto"/>
+              <w:rPr>
+                <w:rFonts w:ascii="Times New Roman" w:hAnsi="Times New Roman"/>
+              </w:rPr>
+            </w:pPr>
+            <w:r>
+              <w:rPr>
+                <w:rFonts w:ascii="Times New Roman" w:hAnsi="Times New Roman"/>
+              </w:rPr>
+              <w:t>0.</w:t>
+            </w:r>
+            <w:r>
+              <w:rPr>
+                <w:rFonts w:ascii="Times New Roman" w:hAnsi="Times New Roman"/>
+              </w:rPr>
+              <w:t>682</w:t>
+            </w:r>
+          </w:p>
+        </w:tc>
+        <w:tc>
+          <w:tcPr>
+            <w:tcW w:w="1599" w:type="dxa"/>
+            <w:vAlign w:val="center"/>
+          </w:tcPr>
+          <w:p>
+            <w:pPr>
+              <w:pStyle w:val="MDPI42tablebody"/>
+              <w:spacing w:line="240" w:lineRule="auto"/>
+              <w:rPr>
+                <w:rFonts w:ascii="Times New Roman" w:hAnsi="Times New Roman"/>
+              </w:rPr>
+            </w:pPr>
+            <w:r>
+              <w:rPr>
+                <w:rFonts w:ascii="Times New Roman" w:hAnsi="Times New Roman"/>
+              </w:rPr>
+              <w:t>0.</w:t>
+            </w:r>
+            <w:r>
+              <w:rPr>
+                <w:rFonts w:ascii="Times New Roman" w:hAnsi="Times New Roman"/>
+              </w:rPr>
+              <w:t>681</w:t>
             </w:r>
           </w:p>
         </w:tc>
@@ -10283,10 +11425,38 @@
       <w:pPr>
         <w:pStyle w:val="ColingReferencetext"/>
         <w:ind w:left="0" w:firstLine="0"/>
+        <w:rPr>
+          <w:sz w:val="22"/>
+        </w:rPr>
       </w:pPr>
       <w:r>
+        <w:rPr>
+          <w:sz w:val="22"/>
+        </w:rPr>
         <w:t xml:space="preserve">    Again, the use of Over-Sampling in datasets solved the issue of skewed datasets and increased the precision and recall of the model, thereby increasing the F1-score as well.</w:t>
       </w:r>
+      <w:r>
+        <w:rPr>
+          <w:sz w:val="22"/>
+        </w:rPr>
+        <w:t xml:space="preserve"> Additionally, we also implemented the </w:t>
+      </w:r>
+      <w:proofErr w:type="spellStart"/>
+      <w:r>
+        <w:rPr>
+          <w:sz w:val="22"/>
+        </w:rPr>
+        <w:t>TreeLSTM</w:t>
+      </w:r>
+      <w:proofErr w:type="spellEnd"/>
+      <w:r>
+        <w:rPr>
+          <w:sz w:val="22"/>
+        </w:rPr>
+        <w:t xml:space="preserve"> for this dataset.</w:t>
+      </w:r>
+      <w:bookmarkStart w:id="0" w:name="_GoBack"/>
+      <w:bookmarkEnd w:id="0"/>
     </w:p>
     <w:sectPr>
       <w:type w:val="continuous"/>
@@ -12279,7 +13449,7 @@
 </file>
 
 <file path=customXml/itemProps1.xml><?xml version="1.0" encoding="utf-8"?>
-<ds:datastoreItem xmlns:ds="http://schemas.openxmlformats.org/officeDocument/2006/customXml" ds:itemID="{D350F4FC-90BF-AE4E-9B21-ECFE1EF45A17}">
+<ds:datastoreItem xmlns:ds="http://schemas.openxmlformats.org/officeDocument/2006/customXml" ds:itemID="{7DA8B03E-24C3-6344-965F-7939548914D5}">
   <ds:schemaRefs>
     <ds:schemaRef ds:uri="http://schemas.openxmlformats.org/officeDocument/2006/bibliography"/>
   </ds:schemaRefs>

</xml_diff>